<commit_message>
change figure layout in sample word template
</commit_message>
<xml_diff>
--- a/resources/582_HW_format.docx
+++ b/resources/582_HW_format.docx
@@ -57,35 +57,193 @@
     </w:p>
     <w:p>
       <w:r>
+        <w:rPr>
+          <w:noProof/>
+        </w:rPr>
+        <w:drawing>
+          <wp:anchor distT="0" distB="0" distL="114300" distR="114300" simplePos="0" relativeHeight="251658240" behindDoc="0" locked="0" layoutInCell="1" allowOverlap="1" wp14:anchorId="3E7E2803" wp14:editId="08D1D4A2">
+            <wp:simplePos x="0" y="0"/>
+            <wp:positionH relativeFrom="margin">
+              <wp:align>center</wp:align>
+            </wp:positionH>
+            <wp:positionV relativeFrom="paragraph">
+              <wp:posOffset>494030</wp:posOffset>
+            </wp:positionV>
+            <wp:extent cx="1658620" cy="1610360"/>
+            <wp:effectExtent l="0" t="0" r="0" b="8890"/>
+            <wp:wrapTopAndBottom/>
+            <wp:docPr id="2" name="Picture 2"/>
+            <wp:cNvGraphicFramePr>
+              <a:graphicFrameLocks xmlns:a="http://schemas.openxmlformats.org/drawingml/2006/main" noChangeAspect="1"/>
+            </wp:cNvGraphicFramePr>
+            <a:graphic xmlns:a="http://schemas.openxmlformats.org/drawingml/2006/main">
+              <a:graphicData uri="http://schemas.openxmlformats.org/drawingml/2006/picture">
+                <pic:pic xmlns:pic="http://schemas.openxmlformats.org/drawingml/2006/picture">
+                  <pic:nvPicPr>
+                    <pic:cNvPr id="0" name="rpatchdem_result.png"/>
+                    <pic:cNvPicPr/>
+                  </pic:nvPicPr>
+                  <pic:blipFill rotWithShape="1">
+                    <a:blip r:embed="rId7" cstate="print">
+                      <a:extLst>
+                        <a:ext uri="{28A0092B-C50C-407E-A947-70E740481C1C}">
+                          <a14:useLocalDpi xmlns:a14="http://schemas.microsoft.com/office/drawing/2010/main" val="0"/>
+                        </a:ext>
+                      </a:extLst>
+                    </a:blip>
+                    <a:srcRect l="6946" r="5106"/>
+                    <a:stretch/>
+                  </pic:blipFill>
+                  <pic:spPr bwMode="auto">
+                    <a:xfrm>
+                      <a:off x="0" y="0"/>
+                      <a:ext cx="1658620" cy="1610360"/>
+                    </a:xfrm>
+                    <a:prstGeom prst="rect">
+                      <a:avLst/>
+                    </a:prstGeom>
+                    <a:ln>
+                      <a:noFill/>
+                    </a:ln>
+                    <a:extLst>
+                      <a:ext uri="{53640926-AAD7-44d8-BBD7-CCE9431645EC}">
+                        <a14:shadowObscured xmlns="" xmlns:mo="http://schemas.microsoft.com/office/mac/office/2008/main" xmlns:mv="urn:schemas-microsoft-com:mac:vml" xmlns:o="urn:schemas-microsoft-com:office:office" xmlns:v="urn:schemas-microsoft-com:vml" xmlns:w10="urn:schemas-microsoft-com:office:word" xmlns:w="http://schemas.openxmlformats.org/wordprocessingml/2006/main" xmlns:a14="http://schemas.microsoft.com/office/drawing/2010/main"/>
+                      </a:ext>
+                    </a:extLst>
+                  </pic:spPr>
+                </pic:pic>
+              </a:graphicData>
+            </a:graphic>
+            <wp14:sizeRelH relativeFrom="page">
+              <wp14:pctWidth>0</wp14:pctWidth>
+            </wp14:sizeRelH>
+            <wp14:sizeRelV relativeFrom="page">
+              <wp14:pctHeight>0</wp14:pctHeight>
+            </wp14:sizeRelV>
+          </wp:anchor>
+        </w:drawing>
+      </w:r>
+      <w:r>
         <w:t>The data set includes raster and vector data layers for North Carolina at several spatial extents and resolutions. The elevation and road map for the study area is in the Fig. 1…..</w:t>
       </w:r>
-    </w:p>
-    <w:p>
-      <w:pPr>
+      <w:bookmarkStart w:id="0" w:name="_GoBack"/>
+      <w:bookmarkEnd w:id="0"/>
+    </w:p>
+    <w:p>
+      <w:pPr>
+        <w:rPr>
+          <w:i/>
+          <w:iCs/>
+        </w:rPr>
+      </w:pPr>
+      <w:r>
+        <w:t>The state wide DEM and climate data points are in Fig. 10</w:t>
+      </w:r>
+      <w:r>
         <w:rPr>
           <w:rStyle w:val="Emphasis"/>
+          <w:i w:val="0"/>
+          <w:noProof/>
         </w:rPr>
-      </w:pPr>
-      <w:r>
-        <w:t>The state wide DEM and climate data points are in Fig. 10…</w:t>
-      </w:r>
-      <w:r>
-        <w:rPr>
-          <w:rStyle w:val="Emphasis"/>
-        </w:rPr>
-        <w:t>(see the page 2 for suggestion on how to arrange your figures. If the figures need to be larger, use 2x2 table</w:t>
-      </w:r>
-      <w:r>
-        <w:rPr>
-          <w:rStyle w:val="Emphasis"/>
-        </w:rPr>
-        <w:t>. You can also place pictures with captions inside the text.</w:t>
-      </w:r>
-      <w:r>
-        <w:rPr>
-          <w:rStyle w:val="Emphasis"/>
-        </w:rPr>
-        <w:t>)</w:t>
+        <mc:AlternateContent>
+          <mc:Choice Requires="wps">
+            <w:drawing>
+              <wp:anchor distT="45720" distB="45720" distL="114300" distR="114300" simplePos="0" relativeHeight="251661312" behindDoc="0" locked="0" layoutInCell="1" allowOverlap="1" wp14:anchorId="4AE8F83F" wp14:editId="66885AC8">
+                <wp:simplePos x="0" y="0"/>
+                <wp:positionH relativeFrom="margin">
+                  <wp:align>right</wp:align>
+                </wp:positionH>
+                <wp:positionV relativeFrom="paragraph">
+                  <wp:posOffset>1793875</wp:posOffset>
+                </wp:positionV>
+                <wp:extent cx="5931535" cy="274320"/>
+                <wp:effectExtent l="0" t="0" r="0" b="0"/>
+                <wp:wrapSquare wrapText="bothSides"/>
+                <wp:docPr id="217" name="Text Box 2"/>
+                <wp:cNvGraphicFramePr>
+                  <a:graphicFrameLocks xmlns:a="http://schemas.openxmlformats.org/drawingml/2006/main"/>
+                </wp:cNvGraphicFramePr>
+                <a:graphic xmlns:a="http://schemas.openxmlformats.org/drawingml/2006/main">
+                  <a:graphicData uri="http://schemas.microsoft.com/office/word/2010/wordprocessingShape">
+                    <wps:wsp>
+                      <wps:cNvSpPr txBox="1">
+                        <a:spLocks noChangeArrowheads="1"/>
+                      </wps:cNvSpPr>
+                      <wps:spPr bwMode="auto">
+                        <a:xfrm>
+                          <a:off x="0" y="0"/>
+                          <a:ext cx="5931535" cy="274320"/>
+                        </a:xfrm>
+                        <a:prstGeom prst="rect">
+                          <a:avLst/>
+                        </a:prstGeom>
+                        <a:solidFill>
+                          <a:srgbClr val="FFFFFF"/>
+                        </a:solidFill>
+                        <a:ln w="9525">
+                          <a:noFill/>
+                          <a:miter lim="800000"/>
+                          <a:headEnd/>
+                          <a:tailEnd/>
+                        </a:ln>
+                      </wps:spPr>
+                      <wps:txbx>
+                        <w:txbxContent>
+                          <w:p>
+                            <w:pPr>
+                              <w:jc w:val="center"/>
+                            </w:pPr>
+                            <w:r>
+                              <w:t xml:space="preserve">Figure 1: </w:t>
+                            </w:r>
+                            <w:r>
+                              <w:t>Elevation raster</w:t>
+                            </w:r>
+                          </w:p>
+                        </w:txbxContent>
+                      </wps:txbx>
+                      <wps:bodyPr rot="0" vert="horz" wrap="square" lIns="91440" tIns="45720" rIns="91440" bIns="45720" anchor="t" anchorCtr="0">
+                        <a:noAutofit/>
+                      </wps:bodyPr>
+                    </wps:wsp>
+                  </a:graphicData>
+                </a:graphic>
+                <wp14:sizeRelH relativeFrom="margin">
+                  <wp14:pctWidth>0</wp14:pctWidth>
+                </wp14:sizeRelH>
+                <wp14:sizeRelV relativeFrom="margin">
+                  <wp14:pctHeight>0</wp14:pctHeight>
+                </wp14:sizeRelV>
+              </wp:anchor>
+            </w:drawing>
+          </mc:Choice>
+          <mc:Fallback>
+            <w:pict>
+              <v:shapetype w14:anchorId="4AE8F83F" id="_x0000_t202" coordsize="21600,21600" o:spt="202" path="m,l,21600r21600,l21600,xe">
+                <v:stroke joinstyle="miter"/>
+                <v:path gradientshapeok="t" o:connecttype="rect"/>
+              </v:shapetype>
+              <v:shape id="Text Box 2" o:spid="_x0000_s1026" type="#_x0000_t202" style="position:absolute;margin-left:415.85pt;margin-top:141.25pt;width:467.05pt;height:21.6pt;z-index:251661312;visibility:visible;mso-wrap-style:square;mso-width-percent:0;mso-height-percent:0;mso-wrap-distance-left:9pt;mso-wrap-distance-top:3.6pt;mso-wrap-distance-right:9pt;mso-wrap-distance-bottom:3.6pt;mso-position-horizontal:right;mso-position-horizontal-relative:margin;mso-position-vertical:absolute;mso-position-vertical-relative:text;mso-width-percent:0;mso-height-percent:0;mso-width-relative:margin;mso-height-relative:margin;v-text-anchor:top" o:gfxdata="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" stroked="f">
+                <v:textbox>
+                  <w:txbxContent>
+                    <w:p>
+                      <w:pPr>
+                        <w:jc w:val="center"/>
+                      </w:pPr>
+                      <w:r>
+                        <w:t xml:space="preserve">Figure 1: </w:t>
+                      </w:r>
+                      <w:r>
+                        <w:t>Elevation raster</w:t>
+                      </w:r>
+                    </w:p>
+                  </w:txbxContent>
+                </v:textbox>
+                <w10:wrap type="square" anchorx="margin"/>
+              </v:shape>
+            </w:pict>
+          </mc:Fallback>
+        </mc:AlternateContent>
       </w:r>
     </w:p>
     <w:p>
@@ -100,111 +258,214 @@
           <w:rStyle w:val="Emphasis"/>
           <w:i w:val="0"/>
         </w:rPr>
-        <w:t>When showing textual output of a module, use style Verbatim (monospace font):</w:t>
+        <w:t>We set the computational region to match the raster elevation (</w:t>
+      </w:r>
+      <w:r>
+        <w:rPr>
+          <w:rStyle w:val="Emphasis"/>
+        </w:rPr>
+        <w:t>When showing textual output of a module, use</w:t>
+      </w:r>
+      <w:r>
+        <w:rPr>
+          <w:rStyle w:val="Emphasis"/>
+        </w:rPr>
+        <w:t xml:space="preserve"> style Verbatim which uses monospace font</w:t>
+      </w:r>
+      <w:r>
+        <w:rPr>
+          <w:rStyle w:val="Emphasis"/>
+          <w:i w:val="0"/>
+        </w:rPr>
+        <w:t>)</w:t>
+      </w:r>
+      <w:r>
+        <w:rPr>
+          <w:rStyle w:val="Emphasis"/>
+          <w:i w:val="0"/>
+        </w:rPr>
+        <w:t>:</w:t>
       </w:r>
     </w:p>
     <w:p>
       <w:pPr>
         <w:pStyle w:val="Verbatim"/>
       </w:pPr>
-      <w:r>
-        <w:t>projection: 99 (Lambert Conformal Conic)</w:t>
+      <w:proofErr w:type="gramStart"/>
+      <w:r>
+        <w:t>projection</w:t>
+      </w:r>
+      <w:proofErr w:type="gramEnd"/>
+      <w:r>
+        <w:t>: 99 (Lambert Conformal Conic)</w:t>
       </w:r>
     </w:p>
     <w:p>
       <w:pPr>
         <w:pStyle w:val="Verbatim"/>
       </w:pPr>
-      <w:r>
-        <w:t>zone:       0</w:t>
+      <w:proofErr w:type="gramStart"/>
+      <w:r>
+        <w:t>zone</w:t>
+      </w:r>
+      <w:proofErr w:type="gramEnd"/>
+      <w:r>
+        <w:t>:       0</w:t>
       </w:r>
     </w:p>
     <w:p>
       <w:pPr>
         <w:pStyle w:val="Verbatim"/>
       </w:pPr>
-      <w:r>
-        <w:t>datum:      nad83</w:t>
+      <w:proofErr w:type="gramStart"/>
+      <w:r>
+        <w:t>datum</w:t>
+      </w:r>
+      <w:proofErr w:type="gramEnd"/>
+      <w:r>
+        <w:t>:      nad83</w:t>
       </w:r>
     </w:p>
     <w:p>
       <w:pPr>
         <w:pStyle w:val="Verbatim"/>
       </w:pPr>
-      <w:r>
-        <w:t>ellipsoid:  a=6378137 es=0.006694380022900787</w:t>
+      <w:proofErr w:type="gramStart"/>
+      <w:r>
+        <w:t>ellipsoid</w:t>
+      </w:r>
+      <w:proofErr w:type="gramEnd"/>
+      <w:r>
+        <w:t xml:space="preserve">:  a=6378137 </w:t>
+      </w:r>
+      <w:proofErr w:type="spellStart"/>
+      <w:r>
+        <w:t>es</w:t>
+      </w:r>
+      <w:proofErr w:type="spellEnd"/>
+      <w:r>
+        <w:t>=0.006694380022900787</w:t>
       </w:r>
     </w:p>
     <w:p>
       <w:pPr>
         <w:pStyle w:val="Verbatim"/>
       </w:pPr>
-      <w:r>
-        <w:t>north:      734132.59185159</w:t>
+      <w:proofErr w:type="gramStart"/>
+      <w:r>
+        <w:t>north</w:t>
+      </w:r>
+      <w:proofErr w:type="gramEnd"/>
+      <w:r>
+        <w:t>:      734132.59185159</w:t>
       </w:r>
     </w:p>
     <w:p>
       <w:pPr>
         <w:pStyle w:val="Verbatim"/>
       </w:pPr>
-      <w:r>
-        <w:t>south:      731672.4061379</w:t>
+      <w:proofErr w:type="gramStart"/>
+      <w:r>
+        <w:t>south</w:t>
+      </w:r>
+      <w:proofErr w:type="gramEnd"/>
+      <w:r>
+        <w:t>:      731672.4061379</w:t>
       </w:r>
     </w:p>
     <w:p>
       <w:pPr>
         <w:pStyle w:val="Verbatim"/>
       </w:pPr>
-      <w:r>
-        <w:t>west:       2092185.68036389</w:t>
+      <w:proofErr w:type="gramStart"/>
+      <w:r>
+        <w:t>west</w:t>
+      </w:r>
+      <w:proofErr w:type="gramEnd"/>
+      <w:r>
+        <w:t>:       2092185.68036389</w:t>
       </w:r>
     </w:p>
     <w:p>
       <w:pPr>
         <w:pStyle w:val="Verbatim"/>
       </w:pPr>
-      <w:r>
-        <w:t>east:       2094646.84229405</w:t>
+      <w:proofErr w:type="gramStart"/>
+      <w:r>
+        <w:t>east</w:t>
+      </w:r>
+      <w:proofErr w:type="gramEnd"/>
+      <w:r>
+        <w:t>:       2094646.84229405</w:t>
       </w:r>
     </w:p>
     <w:p>
       <w:pPr>
         <w:pStyle w:val="Verbatim"/>
       </w:pPr>
-      <w:r>
-        <w:t>nsres:      6.00045296</w:t>
+      <w:proofErr w:type="spellStart"/>
+      <w:proofErr w:type="gramStart"/>
+      <w:r>
+        <w:t>nsres</w:t>
+      </w:r>
+      <w:proofErr w:type="spellEnd"/>
+      <w:proofErr w:type="gramEnd"/>
+      <w:r>
+        <w:t>:      6.00045296</w:t>
       </w:r>
     </w:p>
     <w:p>
       <w:pPr>
         <w:pStyle w:val="Verbatim"/>
       </w:pPr>
-      <w:r>
-        <w:t>ewres:      6.00283398</w:t>
+      <w:proofErr w:type="spellStart"/>
+      <w:proofErr w:type="gramStart"/>
+      <w:r>
+        <w:t>ewres</w:t>
+      </w:r>
+      <w:proofErr w:type="spellEnd"/>
+      <w:proofErr w:type="gramEnd"/>
+      <w:r>
+        <w:t>:      6.00283398</w:t>
       </w:r>
     </w:p>
     <w:p>
       <w:pPr>
         <w:pStyle w:val="Verbatim"/>
       </w:pPr>
-      <w:r>
-        <w:t>rows:       410</w:t>
+      <w:proofErr w:type="gramStart"/>
+      <w:r>
+        <w:t>rows</w:t>
+      </w:r>
+      <w:proofErr w:type="gramEnd"/>
+      <w:r>
+        <w:t>:       410</w:t>
       </w:r>
     </w:p>
     <w:p>
       <w:pPr>
         <w:pStyle w:val="Verbatim"/>
       </w:pPr>
-      <w:r>
-        <w:t>cols:       410</w:t>
+      <w:proofErr w:type="gramStart"/>
+      <w:r>
+        <w:t>cols</w:t>
+      </w:r>
+      <w:proofErr w:type="gramEnd"/>
+      <w:r>
+        <w:t>:       410</w:t>
       </w:r>
     </w:p>
     <w:p>
       <w:pPr>
         <w:pStyle w:val="Verbatim"/>
       </w:pPr>
-      <w:r>
-        <w:t>cells:      168100</w:t>
+      <w:proofErr w:type="gramStart"/>
+      <w:r>
+        <w:t>cells</w:t>
+      </w:r>
+      <w:proofErr w:type="gramEnd"/>
+      <w:r>
+        <w:t>:      168100</w:t>
       </w:r>
     </w:p>
     <w:p>
@@ -212,6 +473,7 @@
         <w:pStyle w:val="Heading1"/>
       </w:pPr>
       <w:r>
+        <w:lastRenderedPageBreak/>
         <w:t>Discussion</w:t>
       </w:r>
     </w:p>
@@ -241,285 +503,6 @@
         <w:t>.</w:t>
       </w:r>
     </w:p>
-    <w:p/>
-    <w:p/>
-    <w:p/>
-    <w:p>
-      <w:pPr>
-        <w:pStyle w:val="Heading1"/>
-        <w:ind w:left="432"/>
-      </w:pPr>
-      <w:r>
-        <w:lastRenderedPageBreak/>
-        <w:t>Figures</w:t>
-      </w:r>
-      <w:r>
-        <w:t xml:space="preserve"> </w:t>
-      </w:r>
-      <w:r>
-        <w:t>(use Insert Caption to label the figure)</w:t>
-      </w:r>
-    </w:p>
-    <w:tbl>
-      <w:tblPr>
-        <w:tblStyle w:val="TableGridLight"/>
-        <w:tblW w:w="9180" w:type="dxa"/>
-        <w:tblLayout w:type="fixed"/>
-        <w:tblLook w:val="04A0" w:firstRow="1" w:lastRow="0" w:firstColumn="1" w:lastColumn="0" w:noHBand="0" w:noVBand="1"/>
-      </w:tblPr>
-      <w:tblGrid>
-        <w:gridCol w:w="2993"/>
-        <w:gridCol w:w="2992"/>
-        <w:gridCol w:w="3195"/>
-      </w:tblGrid>
-      <w:tr>
-        <w:trPr>
-          <w:trHeight w:hRule="exact" w:val="2858"/>
-        </w:trPr>
-        <w:tc>
-          <w:tcPr>
-            <w:tcW w:w="2993" w:type="dxa"/>
-          </w:tcPr>
-          <w:p>
-            <w:pPr>
-              <w:keepNext/>
-              <w:jc w:val="center"/>
-            </w:pPr>
-            <w:r>
-              <w:rPr>
-                <w:b/>
-                <w:noProof/>
-              </w:rPr>
-              <w:drawing>
-                <wp:inline distT="0" distB="0" distL="0" distR="0" wp14:anchorId="40F1EF04" wp14:editId="1C6B3A02">
-                  <wp:extent cx="1658667" cy="1610904"/>
-                  <wp:effectExtent l="0" t="0" r="0" b="0"/>
-                  <wp:docPr id="1" name="Picture 1"/>
-                  <wp:cNvGraphicFramePr>
-                    <a:graphicFrameLocks xmlns:a="http://schemas.openxmlformats.org/drawingml/2006/main" noChangeAspect="1"/>
-                  </wp:cNvGraphicFramePr>
-                  <a:graphic xmlns:a="http://schemas.openxmlformats.org/drawingml/2006/main">
-                    <a:graphicData uri="http://schemas.openxmlformats.org/drawingml/2006/picture">
-                      <pic:pic xmlns:pic="http://schemas.openxmlformats.org/drawingml/2006/picture">
-                        <pic:nvPicPr>
-                          <pic:cNvPr id="0" name="rpatchdem_result.png"/>
-                          <pic:cNvPicPr/>
-                        </pic:nvPicPr>
-                        <pic:blipFill rotWithShape="1">
-                          <a:blip r:embed="rId7" cstate="print">
-                            <a:extLst>
-                              <a:ext uri="{28A0092B-C50C-407E-A947-70E740481C1C}">
-                                <a14:useLocalDpi xmlns:a14="http://schemas.microsoft.com/office/drawing/2010/main" val="0"/>
-                              </a:ext>
-                            </a:extLst>
-                          </a:blip>
-                          <a:srcRect l="6946" r="5106"/>
-                          <a:stretch/>
-                        </pic:blipFill>
-                        <pic:spPr bwMode="auto">
-                          <a:xfrm>
-                            <a:off x="0" y="0"/>
-                            <a:ext cx="1659367" cy="1611583"/>
-                          </a:xfrm>
-                          <a:prstGeom prst="rect">
-                            <a:avLst/>
-                          </a:prstGeom>
-                          <a:ln>
-                            <a:noFill/>
-                          </a:ln>
-                          <a:extLst>
-                            <a:ext uri="{53640926-AAD7-44d8-BBD7-CCE9431645EC}">
-                              <a14:shadowObscured xmlns:a14="http://schemas.microsoft.com/office/drawing/2010/main" xmlns:w="http://schemas.openxmlformats.org/wordprocessingml/2006/main" xmlns:w10="urn:schemas-microsoft-com:office:word" xmlns:v="urn:schemas-microsoft-com:vml" xmlns:o="urn:schemas-microsoft-com:office:office" xmlns:mv="urn:schemas-microsoft-com:mac:vml" xmlns:mo="http://schemas.microsoft.com/office/mac/office/2008/main" xmlns=""/>
-                            </a:ext>
-                          </a:extLst>
-                        </pic:spPr>
-                      </pic:pic>
-                    </a:graphicData>
-                  </a:graphic>
-                </wp:inline>
-              </w:drawing>
-            </w:r>
-          </w:p>
-          <w:p>
-            <w:pPr>
-              <w:pStyle w:val="Caption"/>
-              <w:jc w:val="center"/>
-            </w:pPr>
-            <w:r>
-              <w:t xml:space="preserve">Figure </w:t>
-            </w:r>
-            <w:r>
-              <w:fldChar w:fldCharType="begin"/>
-            </w:r>
-            <w:r>
-              <w:instrText xml:space="preserve"> SEQ Figure \* ARABIC </w:instrText>
-            </w:r>
-            <w:r>
-              <w:fldChar w:fldCharType="separate"/>
-            </w:r>
-            <w:r>
-              <w:rPr>
-                <w:noProof/>
-              </w:rPr>
-              <w:t>1</w:t>
-            </w:r>
-            <w:r>
-              <w:fldChar w:fldCharType="end"/>
-            </w:r>
-            <w:r>
-              <w:t>: Elevation SW Raleigh</w:t>
-            </w:r>
-            <w:bookmarkStart w:id="0" w:name="_GoBack"/>
-            <w:bookmarkEnd w:id="0"/>
-          </w:p>
-          <w:p>
-            <w:pPr>
-              <w:pStyle w:val="Caption"/>
-              <w:jc w:val="center"/>
-              <w:rPr>
-                <w:b/>
-              </w:rPr>
-            </w:pPr>
-          </w:p>
-        </w:tc>
-        <w:tc>
-          <w:tcPr>
-            <w:tcW w:w="2992" w:type="dxa"/>
-          </w:tcPr>
-          <w:p>
-            <w:pPr>
-              <w:pStyle w:val="Caption"/>
-              <w:rPr>
-                <w:b/>
-              </w:rPr>
-            </w:pPr>
-          </w:p>
-        </w:tc>
-        <w:tc>
-          <w:tcPr>
-            <w:tcW w:w="3195" w:type="dxa"/>
-          </w:tcPr>
-          <w:p>
-            <w:pPr>
-              <w:rPr>
-                <w:b/>
-              </w:rPr>
-            </w:pPr>
-          </w:p>
-        </w:tc>
-      </w:tr>
-      <w:tr>
-        <w:trPr>
-          <w:trHeight w:val="2776"/>
-        </w:trPr>
-        <w:tc>
-          <w:tcPr>
-            <w:tcW w:w="2993" w:type="dxa"/>
-          </w:tcPr>
-          <w:p/>
-        </w:tc>
-        <w:tc>
-          <w:tcPr>
-            <w:tcW w:w="2992" w:type="dxa"/>
-          </w:tcPr>
-          <w:p/>
-        </w:tc>
-        <w:tc>
-          <w:tcPr>
-            <w:tcW w:w="3195" w:type="dxa"/>
-          </w:tcPr>
-          <w:p>
-            <w:pPr>
-              <w:rPr>
-                <w:b/>
-              </w:rPr>
-            </w:pPr>
-          </w:p>
-        </w:tc>
-      </w:tr>
-      <w:tr>
-        <w:trPr>
-          <w:trHeight w:hRule="exact" w:val="3065"/>
-        </w:trPr>
-        <w:tc>
-          <w:tcPr>
-            <w:tcW w:w="2993" w:type="dxa"/>
-          </w:tcPr>
-          <w:p>
-            <w:pPr>
-              <w:rPr>
-                <w:b/>
-              </w:rPr>
-            </w:pPr>
-          </w:p>
-        </w:tc>
-        <w:tc>
-          <w:tcPr>
-            <w:tcW w:w="2992" w:type="dxa"/>
-          </w:tcPr>
-          <w:p>
-            <w:pPr>
-              <w:rPr>
-                <w:b/>
-              </w:rPr>
-            </w:pPr>
-          </w:p>
-        </w:tc>
-        <w:tc>
-          <w:tcPr>
-            <w:tcW w:w="3195" w:type="dxa"/>
-          </w:tcPr>
-          <w:p>
-            <w:pPr>
-              <w:rPr>
-                <w:b/>
-              </w:rPr>
-            </w:pPr>
-          </w:p>
-        </w:tc>
-      </w:tr>
-      <w:tr>
-        <w:trPr>
-          <w:trHeight w:val="3046"/>
-        </w:trPr>
-        <w:tc>
-          <w:tcPr>
-            <w:tcW w:w="2993" w:type="dxa"/>
-          </w:tcPr>
-          <w:p>
-            <w:pPr>
-              <w:rPr>
-                <w:b/>
-              </w:rPr>
-            </w:pPr>
-          </w:p>
-        </w:tc>
-        <w:tc>
-          <w:tcPr>
-            <w:tcW w:w="2992" w:type="dxa"/>
-          </w:tcPr>
-          <w:p>
-            <w:pPr>
-              <w:rPr>
-                <w:b/>
-              </w:rPr>
-            </w:pPr>
-          </w:p>
-        </w:tc>
-        <w:tc>
-          <w:tcPr>
-            <w:tcW w:w="3195" w:type="dxa"/>
-          </w:tcPr>
-          <w:p>
-            <w:pPr>
-              <w:rPr>
-                <w:b/>
-              </w:rPr>
-            </w:pPr>
-          </w:p>
-        </w:tc>
-      </w:tr>
-    </w:tbl>
     <w:p/>
     <w:sectPr>
       <w:headerReference w:type="default" r:id="rId8"/>
@@ -643,14 +626,29 @@
       <w:pStyle w:val="Header"/>
     </w:pPr>
     <w:r>
-      <w:t>MEA582-601 Fall 2015 (please change)</w:t>
+      <w:t>MEA582-601 Fall 2015 (please change</w:t>
     </w:r>
+    <w:proofErr w:type="gramStart"/>
+    <w:r>
+      <w:t>)</w:t>
+    </w:r>
+    <w:proofErr w:type="gramEnd"/>
     <w:r>
       <w:ptab w:relativeTo="margin" w:alignment="right" w:leader="none"/>
     </w:r>
+    <w:proofErr w:type="spellStart"/>
     <w:r>
-      <w:t>Lastname Firstname</w:t>
+      <w:t>Lastname</w:t>
     </w:r>
+    <w:proofErr w:type="spellEnd"/>
+    <w:r>
+      <w:t xml:space="preserve"> </w:t>
+    </w:r>
+    <w:proofErr w:type="spellStart"/>
+    <w:r>
+      <w:t>Firstname</w:t>
+    </w:r>
+    <w:proofErr w:type="spellEnd"/>
   </w:p>
 </w:hdr>
 </file>
@@ -2068,7 +2066,7 @@
 </file>
 
 <file path=customXml/itemProps1.xml><?xml version="1.0" encoding="utf-8"?>
-<ds:datastoreItem xmlns:ds="http://schemas.openxmlformats.org/officeDocument/2006/customXml" ds:itemID="{333806DF-1476-49C9-B8B8-D4A213A06372}">
+<ds:datastoreItem xmlns:ds="http://schemas.openxmlformats.org/officeDocument/2006/customXml" ds:itemID="{4507EA59-822E-40E5-A5F1-C7913DC55E65}">
   <ds:schemaRefs>
     <ds:schemaRef ds:uri="http://schemas.openxmlformats.org/officeDocument/2006/bibliography"/>
   </ds:schemaRefs>

</xml_diff>